<commit_message>
documentacion condutor en formato word
</commit_message>
<xml_diff>
--- a/docs/conductor.docx
+++ b/docs/conductor.docx
@@ -297,66 +297,60 @@
       <w:proofErr w:type="spellEnd"/>
       <w:r>
         <w:rPr>
-          <w:lang w:val="es-ES"/>
-        </w:rPr>
-        <w:t xml:space="preserve"> - </w:t>
-      </w:r>
-      <w:proofErr w:type="spellStart"/>
-      <w:r>
-        <w:rPr>
-          <w:rStyle w:val="VerbatimChar"/>
           <w:b/>
           <w:bCs/>
           <w:lang w:val="es-ES"/>
         </w:rPr>
-        <w:t>danielgerlag</w:t>
-      </w:r>
-      <w:proofErr w:type="spellEnd"/>
-      <w:r>
-        <w:rPr>
-          <w:rStyle w:val="VerbatimChar"/>
+        <w:t xml:space="preserve"> </w:t>
+      </w:r>
+      <w:r>
+        <w:rPr>
+          <w:lang w:val="es-ES"/>
+        </w:rPr>
+        <w:t>en</w:t>
+      </w:r>
+      <w:r>
+        <w:rPr>
           <w:b/>
           <w:bCs/>
           <w:lang w:val="es-ES"/>
         </w:rPr>
-        <w:t>/conductor</w:t>
-      </w:r>
-    </w:p>
-    <w:p>
-      <w:pPr>
-        <w:rPr>
+        <w:t xml:space="preserve"> </w:t>
+      </w:r>
+      <w:proofErr w:type="spellStart"/>
+      <w:r>
+        <w:rPr>
+          <w:rStyle w:val="VerbatimChar"/>
           <w:b/>
           <w:bCs/>
-          <w:lang w:val="es"/>
-        </w:rPr>
-      </w:pPr>
-      <w:r>
-        <w:rPr>
-          <w:lang w:val="es"/>
-        </w:rPr>
-        <w:t xml:space="preserve">Conductor utiliza </w:t>
-      </w:r>
-      <w:r>
-        <w:rPr>
+          <w:lang w:val="es-ES"/>
+        </w:rPr>
+        <w:t>danielgerlag</w:t>
+      </w:r>
+      <w:proofErr w:type="spellEnd"/>
+      <w:r>
+        <w:rPr>
+          <w:rStyle w:val="VerbatimChar"/>
           <w:b/>
           <w:bCs/>
-          <w:lang w:val="es"/>
-        </w:rPr>
-        <w:t>MongoDB</w:t>
-      </w:r>
-      <w:r>
-        <w:rPr>
-          <w:lang w:val="es"/>
-        </w:rPr>
-        <w:t xml:space="preserve"> como </w:t>
-      </w:r>
-      <w:r>
+          <w:lang w:val="es-ES"/>
+        </w:rPr>
+        <w:t>/conductor</w:t>
+      </w:r>
+    </w:p>
+    <w:p>
+      <w:pPr>
         <w:rPr>
           <w:b/>
           <w:bCs/>
           <w:lang w:val="es"/>
         </w:rPr>
-        <w:t>almacén de datos</w:t>
+      </w:pPr>
+      <w:r>
+        <w:rPr>
+          <w:lang w:val="es"/>
+        </w:rPr>
+        <w:t xml:space="preserve">Conductor utiliza </w:t>
       </w:r>
       <w:r>
         <w:rPr>
@@ -364,90 +358,77 @@
           <w:bCs/>
           <w:lang w:val="es"/>
         </w:rPr>
-        <w:t xml:space="preserve"> (</w:t>
-      </w:r>
-      <w:proofErr w:type="spellStart"/>
+        <w:t>MongoDB</w:t>
+      </w:r>
+      <w:r>
+        <w:rPr>
+          <w:lang w:val="es"/>
+        </w:rPr>
+        <w:t xml:space="preserve"> como </w:t>
+      </w:r>
       <w:r>
         <w:rPr>
           <w:b/>
           <w:bCs/>
           <w:lang w:val="es"/>
         </w:rPr>
-        <w:t>datastore</w:t>
-      </w:r>
-      <w:proofErr w:type="spellEnd"/>
+        <w:t>almacén de datos</w:t>
+      </w:r>
       <w:r>
         <w:rPr>
           <w:b/>
           <w:bCs/>
           <w:lang w:val="es"/>
         </w:rPr>
-        <w:t>)</w:t>
-      </w:r>
-      <w:r>
-        <w:rPr>
-          <w:lang w:val="es"/>
-        </w:rPr>
-        <w:t xml:space="preserve">, </w:t>
-      </w:r>
-      <w:r>
-        <w:rPr>
-          <w:lang w:val="es"/>
-        </w:rPr>
-        <w:t xml:space="preserve">por lo que </w:t>
-      </w:r>
-      <w:r>
-        <w:rPr>
-          <w:lang w:val="es"/>
-        </w:rPr>
-        <w:t>también necesitar</w:t>
-      </w:r>
-      <w:r>
-        <w:rPr>
-          <w:lang w:val="es"/>
-        </w:rPr>
-        <w:t>emos</w:t>
-      </w:r>
-      <w:r>
-        <w:rPr>
-          <w:lang w:val="es"/>
-        </w:rPr>
-        <w:t xml:space="preserve"> una instancia de </w:t>
-      </w:r>
+        <w:t xml:space="preserve"> (</w:t>
+      </w:r>
+      <w:proofErr w:type="spellStart"/>
       <w:r>
         <w:rPr>
           <w:b/>
           <w:bCs/>
           <w:lang w:val="es"/>
         </w:rPr>
-        <w:t>MongoDB</w:t>
-      </w:r>
-      <w:r>
-        <w:rPr>
-          <w:lang w:val="es"/>
-        </w:rPr>
-        <w:t xml:space="preserve"> para ejecutar </w:t>
-      </w:r>
+        <w:t>datastore</w:t>
+      </w:r>
+      <w:proofErr w:type="spellEnd"/>
       <w:r>
         <w:rPr>
           <w:b/>
           <w:bCs/>
           <w:lang w:val="es"/>
         </w:rPr>
-        <w:t>Conductor</w:t>
-      </w:r>
-    </w:p>
-    <w:p>
-      <w:pPr>
-        <w:rPr>
-          <w:lang w:val="es-ES"/>
-        </w:rPr>
-      </w:pPr>
-      <w:r>
-        <w:rPr>
-          <w:lang w:val="es"/>
-        </w:rPr>
-        <w:t xml:space="preserve">Utilice este comando para iniciar un contenedor (con la API disponible en el puerto </w:t>
+        <w:t>)</w:t>
+      </w:r>
+      <w:r>
+        <w:rPr>
+          <w:lang w:val="es"/>
+        </w:rPr>
+        <w:t xml:space="preserve">, </w:t>
+      </w:r>
+      <w:r>
+        <w:rPr>
+          <w:lang w:val="es"/>
+        </w:rPr>
+        <w:t xml:space="preserve">por lo que </w:t>
+      </w:r>
+      <w:r>
+        <w:rPr>
+          <w:lang w:val="es"/>
+        </w:rPr>
+        <w:t>también necesitar</w:t>
+      </w:r>
+      <w:r>
+        <w:rPr>
+          <w:lang w:val="es"/>
+        </w:rPr>
+        <w:t>emos</w:t>
+      </w:r>
+      <w:r>
+        <w:rPr>
+          <w:lang w:val="es"/>
+        </w:rPr>
+        <w:t xml:space="preserve"> una instancia de </w:t>
       </w:r>
       <w:r>
         <w:rPr>
@@ -455,6 +436,41 @@
           <w:bCs/>
           <w:lang w:val="es"/>
         </w:rPr>
+        <w:t>MongoDB</w:t>
+      </w:r>
+      <w:r>
+        <w:rPr>
+          <w:lang w:val="es"/>
+        </w:rPr>
+        <w:t xml:space="preserve"> para ejecutar </w:t>
+      </w:r>
+      <w:r>
+        <w:rPr>
+          <w:b/>
+          <w:bCs/>
+          <w:lang w:val="es"/>
+        </w:rPr>
+        <w:t>Conductor</w:t>
+      </w:r>
+    </w:p>
+    <w:p>
+      <w:pPr>
+        <w:rPr>
+          <w:lang w:val="es-ES"/>
+        </w:rPr>
+      </w:pPr>
+      <w:r>
+        <w:rPr>
+          <w:lang w:val="es"/>
+        </w:rPr>
+        <w:t xml:space="preserve">Utilice este comando para iniciar un contenedor (con la API disponible en el puerto </w:t>
+      </w:r>
+      <w:r>
+        <w:rPr>
+          <w:b/>
+          <w:bCs/>
+          <w:lang w:val="es"/>
+        </w:rPr>
         <w:t>5001</w:t>
       </w:r>
       <w:r>
@@ -472,6 +488,8 @@
       </w:pPr>
       <w:r>
         <w:rPr>
+          <w:b/>
+          <w:bCs/>
           <w:lang w:val="es-ES"/>
         </w:rPr>
         <w:t xml:space="preserve"> </w:t>
@@ -479,6 +497,8 @@
       <w:r>
         <w:rPr>
           <w:rStyle w:val="VerbatimChar"/>
+          <w:b/>
+          <w:bCs/>
           <w:lang w:val="es-ES"/>
         </w:rPr>
         <w:t>mongodb://my-mongo-server:27017/</w:t>
@@ -516,11 +536,19 @@
         <w:pStyle w:val="SourceCode"/>
         <w:rPr>
           <w:rStyle w:val="VerbatimChar"/>
-        </w:rPr>
-      </w:pPr>
-      <w:r>
-        <w:rPr>
-          <w:rStyle w:val="VerbatimChar"/>
+          <w:b/>
+          <w:bCs/>
+          <w:sz w:val="20"/>
+          <w:szCs w:val="20"/>
+        </w:rPr>
+      </w:pPr>
+      <w:r>
+        <w:rPr>
+          <w:rStyle w:val="VerbatimChar"/>
+          <w:b/>
+          <w:bCs/>
+          <w:sz w:val="20"/>
+          <w:szCs w:val="20"/>
         </w:rPr>
         <w:t>$ docker run -p 127.0.0.1:5001:80/</w:t>
       </w:r>
@@ -528,6 +556,10 @@
       <w:r>
         <w:rPr>
           <w:rStyle w:val="VerbatimChar"/>
+          <w:b/>
+          <w:bCs/>
+          <w:sz w:val="20"/>
+          <w:szCs w:val="20"/>
         </w:rPr>
         <w:t>tcp</w:t>
       </w:r>
@@ -535,6 +567,10 @@
       <w:r>
         <w:rPr>
           <w:rStyle w:val="VerbatimChar"/>
+          <w:b/>
+          <w:bCs/>
+          <w:sz w:val="20"/>
+          <w:szCs w:val="20"/>
         </w:rPr>
         <w:t xml:space="preserve"> --env </w:t>
       </w:r>
@@ -542,6 +578,10 @@
       <w:r>
         <w:rPr>
           <w:rStyle w:val="VerbatimChar"/>
+          <w:b/>
+          <w:bCs/>
+          <w:sz w:val="20"/>
+          <w:szCs w:val="20"/>
         </w:rPr>
         <w:t>dbhost</w:t>
       </w:r>
@@ -549,22 +589,12 @@
       <w:r>
         <w:rPr>
           <w:rStyle w:val="VerbatimChar"/>
-        </w:rPr>
-        <w:t xml:space="preserve">=mongodb://my-mongo-server:27017/ </w:t>
-      </w:r>
-      <w:proofErr w:type="spellStart"/>
-      <w:r>
-        <w:rPr>
-          <w:rStyle w:val="VerbatimChar"/>
-        </w:rPr>
-        <w:t>danielgerlag</w:t>
-      </w:r>
-      <w:proofErr w:type="spellEnd"/>
-      <w:r>
-        <w:rPr>
-          <w:rStyle w:val="VerbatimChar"/>
-        </w:rPr>
-        <w:t>/conductor</w:t>
+          <w:b/>
+          <w:bCs/>
+          <w:sz w:val="20"/>
+          <w:szCs w:val="20"/>
+        </w:rPr>
+        <w:t>=mongodb://my-mongo-server:27017/danielgerlag/conductor</w:t>
       </w:r>
     </w:p>
     <w:p>
@@ -1096,7 +1126,6 @@
       <w:bookmarkEnd w:id="1"/>
       <w:bookmarkEnd w:id="2"/>
       <w:r>
-        <w:lastRenderedPageBreak/>
         <w:t>Getting started</w:t>
       </w:r>
     </w:p>
@@ -1269,6 +1298,7 @@
         <w:rPr>
           <w:rStyle w:val="VerbatimChar"/>
         </w:rPr>
+        <w:lastRenderedPageBreak/>
         <w:t>POST /</w:t>
       </w:r>
       <w:proofErr w:type="spellStart"/>
@@ -21980,27 +22010,14 @@
           <w:pPr>
             <w:pStyle w:val="Encabezado"/>
           </w:pPr>
-          <w:r>
-            <w:fldChar w:fldCharType="begin"/>
-          </w:r>
-          <w:r>
-            <w:instrText xml:space="preserve"> FILENAME   \* MERGEFORMAT </w:instrText>
-          </w:r>
-          <w:r>
-            <w:fldChar w:fldCharType="separate"/>
-          </w:r>
-          <w:r>
-            <w:rPr>
-              <w:noProof/>
-            </w:rPr>
-            <w:t>conductor.docx</w:t>
-          </w:r>
-          <w:r>
-            <w:rPr>
-              <w:noProof/>
-            </w:rPr>
-            <w:fldChar w:fldCharType="end"/>
-          </w:r>
+          <w:fldSimple w:instr=" FILENAME   \* MERGEFORMAT ">
+            <w:r>
+              <w:rPr>
+                <w:noProof/>
+              </w:rPr>
+              <w:t>conductor.docx</w:t>
+            </w:r>
+          </w:fldSimple>
         </w:p>
       </w:tc>
       <w:tc>

</xml_diff>